<commit_message>
Added Validation to Movie Creator, created most test cases, updated the Use Cases
</commit_message>
<xml_diff>
--- a/Documentation/Analysis/CreateMovieUseCase.docx
+++ b/Documentation/Analysis/CreateMovieUseCase.docx
@@ -4,7 +4,7 @@
   <w:body>
     <w:tbl>
       <w:tblPr>
-        <w:tblStyle w:val="Zwykatabela1"/>
+        <w:tblStyle w:val="PlainTable1"/>
         <w:tblW w:w="8095" w:type="dxa"/>
         <w:tblLook w:val="04A0" w:firstRow="1" w:lastRow="0" w:firstColumn="1" w:lastColumn="0" w:noHBand="0" w:noVBand="1"/>
       </w:tblPr>
@@ -23,21 +23,8 @@
             <w:tcW w:w="4046" w:type="dxa"/>
           </w:tcPr>
           <w:p>
-            <w:proofErr w:type="spellStart"/>
-            <w:r>
-              <w:t>Use</w:t>
-            </w:r>
-            <w:proofErr w:type="spellEnd"/>
-            <w:r>
-              <w:t xml:space="preserve"> Case </w:t>
-            </w:r>
-            <w:proofErr w:type="spellStart"/>
-            <w:r>
-              <w:t>Name</w:t>
-            </w:r>
-            <w:proofErr w:type="spellEnd"/>
-            <w:r>
-              <w:t>:</w:t>
+            <w:r>
+              <w:t>Use Case Name:</w:t>
             </w:r>
           </w:p>
         </w:tc>
@@ -52,19 +39,11 @@
                 <w:b w:val="0"/>
               </w:rPr>
             </w:pPr>
-            <w:proofErr w:type="spellStart"/>
             <w:r>
               <w:rPr>
                 <w:b w:val="0"/>
               </w:rPr>
-              <w:t>Create</w:t>
-            </w:r>
-            <w:proofErr w:type="spellEnd"/>
-            <w:r>
-              <w:rPr>
-                <w:b w:val="0"/>
-              </w:rPr>
-              <w:t xml:space="preserve"> Movie</w:t>
+              <w:t>Create Movie</w:t>
             </w:r>
           </w:p>
         </w:tc>
@@ -86,13 +65,8 @@
                 <w:bCs w:val="0"/>
               </w:rPr>
             </w:pPr>
-            <w:proofErr w:type="spellStart"/>
-            <w:r>
-              <w:t>Scope</w:t>
-            </w:r>
-            <w:proofErr w:type="spellEnd"/>
-            <w:r>
-              <w:t>:</w:t>
+            <w:r>
+              <w:t>Scope:</w:t>
             </w:r>
           </w:p>
         </w:tc>
@@ -104,11 +78,9 @@
             <w:pPr>
               <w:cnfStyle w:val="000000100000" w:firstRow="0" w:lastRow="0" w:firstColumn="0" w:lastColumn="0" w:oddVBand="0" w:evenVBand="0" w:oddHBand="1" w:evenHBand="0" w:firstRowFirstColumn="0" w:firstRowLastColumn="0" w:lastRowFirstColumn="0" w:lastRowLastColumn="0"/>
             </w:pPr>
-            <w:proofErr w:type="spellStart"/>
             <w:r>
               <w:t>Zinema</w:t>
             </w:r>
-            <w:proofErr w:type="spellEnd"/>
           </w:p>
         </w:tc>
       </w:tr>
@@ -136,13 +108,8 @@
               <w:cnfStyle w:val="000000000000" w:firstRow="0" w:lastRow="0" w:firstColumn="0" w:lastColumn="0" w:oddVBand="0" w:evenVBand="0" w:oddHBand="0" w:evenHBand="0" w:firstRowFirstColumn="0" w:firstRowLastColumn="0" w:lastRowFirstColumn="0" w:lastRowLastColumn="0"/>
             </w:pPr>
             <w:r>
-              <w:t xml:space="preserve">User </w:t>
-            </w:r>
-            <w:proofErr w:type="spellStart"/>
-            <w:r>
-              <w:t>Goal</w:t>
-            </w:r>
-            <w:proofErr w:type="spellEnd"/>
+              <w:t>User Goal</w:t>
+            </w:r>
           </w:p>
         </w:tc>
       </w:tr>
@@ -157,21 +124,8 @@
             <w:tcW w:w="4046" w:type="dxa"/>
           </w:tcPr>
           <w:p>
-            <w:proofErr w:type="spellStart"/>
-            <w:r>
-              <w:t>Primary</w:t>
-            </w:r>
-            <w:proofErr w:type="spellEnd"/>
-            <w:r>
-              <w:t xml:space="preserve"> </w:t>
-            </w:r>
-            <w:proofErr w:type="spellStart"/>
-            <w:r>
-              <w:t>Actor</w:t>
-            </w:r>
-            <w:proofErr w:type="spellEnd"/>
-            <w:r>
-              <w:t>:</w:t>
+            <w:r>
+              <w:t>Primary Actor:</w:t>
             </w:r>
           </w:p>
         </w:tc>
@@ -184,13 +138,8 @@
               <w:cnfStyle w:val="000000100000" w:firstRow="0" w:lastRow="0" w:firstColumn="0" w:lastColumn="0" w:oddVBand="0" w:evenVBand="0" w:oddHBand="1" w:evenHBand="0" w:firstRowFirstColumn="0" w:firstRowLastColumn="0" w:lastRowFirstColumn="0" w:lastRowLastColumn="0"/>
             </w:pPr>
             <w:r>
-              <w:t xml:space="preserve">Movie </w:t>
-            </w:r>
-            <w:proofErr w:type="spellStart"/>
-            <w:r>
-              <w:t>Creator</w:t>
-            </w:r>
-            <w:proofErr w:type="spellEnd"/>
+              <w:t>Movie Creator</w:t>
+            </w:r>
           </w:p>
         </w:tc>
       </w:tr>
@@ -204,13 +153,8 @@
             <w:tcW w:w="4046" w:type="dxa"/>
           </w:tcPr>
           <w:p>
-            <w:proofErr w:type="spellStart"/>
-            <w:r>
-              <w:t>Pre-conditions</w:t>
-            </w:r>
-            <w:proofErr w:type="spellEnd"/>
-            <w:r>
-              <w:t>:</w:t>
+            <w:r>
+              <w:t>Pre-conditions:</w:t>
             </w:r>
           </w:p>
         </w:tc>
@@ -246,15 +190,7 @@
           </w:tcPr>
           <w:p>
             <w:r>
-              <w:t>Post-</w:t>
-            </w:r>
-            <w:proofErr w:type="spellStart"/>
-            <w:r>
-              <w:t>conditions</w:t>
-            </w:r>
-            <w:proofErr w:type="spellEnd"/>
-            <w:r>
-              <w:t>:</w:t>
+              <w:t>Post-conditions:</w:t>
             </w:r>
           </w:p>
         </w:tc>
@@ -288,29 +224,8 @@
             <w:tcW w:w="4046" w:type="dxa"/>
           </w:tcPr>
           <w:p>
-            <w:proofErr w:type="spellStart"/>
-            <w:r>
-              <w:t>Main</w:t>
-            </w:r>
-            <w:proofErr w:type="spellEnd"/>
-            <w:r>
-              <w:t xml:space="preserve"> </w:t>
-            </w:r>
-            <w:proofErr w:type="spellStart"/>
-            <w:r>
-              <w:t>Success</w:t>
-            </w:r>
-            <w:proofErr w:type="spellEnd"/>
-            <w:r>
-              <w:t xml:space="preserve"> </w:t>
-            </w:r>
-            <w:proofErr w:type="spellStart"/>
-            <w:r>
-              <w:t>Scenario</w:t>
-            </w:r>
-            <w:proofErr w:type="spellEnd"/>
-            <w:r>
-              <w:t>:</w:t>
+            <w:r>
+              <w:t>Main Success Scenario:</w:t>
             </w:r>
           </w:p>
         </w:tc>
@@ -357,7 +272,43 @@
               <w:rPr>
                 <w:lang w:val="en-US"/>
               </w:rPr>
-              <w:t>System displays an empty form</w:t>
+              <w:t xml:space="preserve">System </w:t>
+            </w:r>
+            <w:r>
+              <w:rPr>
+                <w:lang w:val="en-US"/>
+              </w:rPr>
+              <w:t xml:space="preserve">one by one </w:t>
+            </w:r>
+            <w:r>
+              <w:rPr>
+                <w:lang w:val="en-US"/>
+              </w:rPr>
+              <w:t xml:space="preserve">displays </w:t>
+            </w:r>
+            <w:r>
+              <w:rPr>
+                <w:lang w:val="en-US"/>
+              </w:rPr>
+              <w:t xml:space="preserve">pop up windows with </w:t>
+            </w:r>
+            <w:r>
+              <w:rPr>
+                <w:lang w:val="en-US"/>
+              </w:rPr>
+              <w:t>empty form</w:t>
+            </w:r>
+            <w:r>
+              <w:rPr>
+                <w:lang w:val="en-US"/>
+              </w:rPr>
+              <w:t>s to enter required data (title, year of creation, release date, price, director’s name, description, main actor’s name</w:t>
+            </w:r>
+            <w:r>
+              <w:rPr>
+                <w:lang w:val="en-US"/>
+              </w:rPr>
+              <w:t xml:space="preserve">). </w:t>
             </w:r>
           </w:p>
           <w:p>
@@ -383,13 +334,19 @@
               <w:rPr>
                 <w:lang w:val="en-US"/>
               </w:rPr>
-              <w:t>User fills in fields with data (</w:t>
-            </w:r>
-            <w:r>
-              <w:rPr>
-                <w:lang w:val="en-US"/>
-              </w:rPr>
-              <w:t>Title, year of creation, release date, price, director’s name, description, main actor’s name)</w:t>
+              <w:t xml:space="preserve">User fills in data </w:t>
+            </w:r>
+            <w:r>
+              <w:rPr>
+                <w:lang w:val="en-US"/>
+              </w:rPr>
+              <w:t>and validates it</w:t>
+            </w:r>
+            <w:r>
+              <w:rPr>
+                <w:lang w:val="en-US"/>
+              </w:rPr>
+              <w:t>.</w:t>
             </w:r>
           </w:p>
           <w:p>
@@ -410,6 +367,12 @@
                 <w:lang w:val="en-US"/>
               </w:rPr>
               <w:t>. Movie is created with specified data</w:t>
+            </w:r>
+            <w:r>
+              <w:rPr>
+                <w:lang w:val="en-US"/>
+              </w:rPr>
+              <w:t>. System displays pop up message that movie is created.</w:t>
             </w:r>
           </w:p>
           <w:p>
@@ -490,7 +453,7 @@
           </w:p>
           <w:p>
             <w:pPr>
-              <w:pStyle w:val="Akapitzlist"/>
+              <w:pStyle w:val="ListParagraph"/>
               <w:numPr>
                 <w:ilvl w:val="0"/>
                 <w:numId w:val="12"/>
@@ -510,13 +473,44 @@
               <w:rPr>
                 <w:lang w:val="en-US"/>
               </w:rPr>
-              <w:t>The year should be a natural number</w:t>
+              <w:t>Input a creation year made by digits</w:t>
             </w:r>
             <w:r>
               <w:rPr>
                 <w:lang w:val="en-US"/>
               </w:rPr>
               <w:t>”</w:t>
+            </w:r>
+          </w:p>
+          <w:p>
+            <w:pPr>
+              <w:pStyle w:val="ListParagraph"/>
+              <w:numPr>
+                <w:ilvl w:val="1"/>
+                <w:numId w:val="12"/>
+              </w:numPr>
+              <w:cnfStyle w:val="000000100000" w:firstRow="0" w:lastRow="0" w:firstColumn="0" w:lastColumn="0" w:oddVBand="0" w:evenVBand="0" w:oddHBand="1" w:evenHBand="0" w:firstRowFirstColumn="0" w:firstRowLastColumn="0" w:lastRowFirstColumn="0" w:lastRowLastColumn="0"/>
+              <w:rPr>
+                <w:lang w:val="en-US"/>
+              </w:rPr>
+            </w:pPr>
+            <w:r>
+              <w:rPr>
+                <w:lang w:val="en-US"/>
+              </w:rPr>
+              <w:t xml:space="preserve">System goes back to step </w:t>
+            </w:r>
+            <w:r>
+              <w:rPr>
+                <w:lang w:val="en-US"/>
+              </w:rPr>
+              <w:t>#</w:t>
+            </w:r>
+            <w:r>
+              <w:rPr>
+                <w:lang w:val="en-US"/>
+              </w:rPr>
+              <w:t>2</w:t>
             </w:r>
           </w:p>
           <w:p>
@@ -534,30 +528,31 @@
             </w:r>
             <w:r>
               <w:rPr>
-                <w:lang w:val="en-US"/>
-              </w:rPr>
-              <w:t xml:space="preserve">b </w:t>
-            </w:r>
-            <w:r>
-              <w:rPr>
-                <w:lang w:val="en-US"/>
-              </w:rPr>
-              <w:t xml:space="preserve">The user </w:t>
-            </w:r>
-            <w:r>
-              <w:rPr>
-                <w:lang w:val="en-US"/>
-              </w:rPr>
-              <w:t>inputs a year of creation that is further than the current year</w:t>
+                <w:lang w:val="lv-LV"/>
+              </w:rPr>
+              <w:t>b</w:t>
+            </w:r>
+            <w:r>
+              <w:rPr>
+                <w:lang w:val="lv-LV"/>
+              </w:rPr>
+              <w:t>.</w:t>
+            </w:r>
+            <w:r>
+              <w:rPr>
+                <w:lang w:val="en-US"/>
+              </w:rPr>
+              <w:t xml:space="preserve"> The user inputs the wrong format of the release date</w:t>
             </w:r>
           </w:p>
           <w:p>
             <w:pPr>
-              <w:pStyle w:val="Akapitzlist"/>
+              <w:pStyle w:val="ListParagraph"/>
               <w:numPr>
                 <w:ilvl w:val="0"/>
-                <w:numId w:val="14"/>
+                <w:numId w:val="15"/>
               </w:numPr>
+              <w:spacing w:after="160" w:line="259" w:lineRule="auto"/>
               <w:cnfStyle w:val="000000100000" w:firstRow="0" w:lastRow="0" w:firstColumn="0" w:lastColumn="0" w:oddVBand="0" w:evenVBand="0" w:oddHBand="1" w:evenHBand="0" w:firstRowFirstColumn="0" w:firstRowLastColumn="0" w:lastRowFirstColumn="0" w:lastRowLastColumn="0"/>
               <w:rPr>
                 <w:lang w:val="en-US"/>
@@ -567,7 +562,19 @@
               <w:rPr>
                 <w:lang w:val="en-US"/>
               </w:rPr>
-              <w:t>The system displays an error message “The year of creation can’t be a future year”</w:t>
+              <w:t>The system displays an error message “</w:t>
+            </w:r>
+            <w:r>
+              <w:rPr>
+                <w:lang w:val="en-US"/>
+              </w:rPr>
+              <w:t>Please enter the date in this exact format: [DD/MM/YYYY]</w:t>
+            </w:r>
+            <w:r>
+              <w:rPr>
+                <w:lang w:val="en-US"/>
+              </w:rPr>
+              <w:t>”</w:t>
             </w:r>
           </w:p>
           <w:p>
@@ -587,144 +594,47 @@
               <w:rPr>
                 <w:lang w:val="en-US"/>
               </w:rPr>
-              <w:t>c The user inputs the wrong format of the release date</w:t>
+              <w:t>c</w:t>
+            </w:r>
+            <w:r>
+              <w:rPr>
+                <w:lang w:val="en-US"/>
+              </w:rPr>
+              <w:t>.</w:t>
+            </w:r>
+            <w:r>
+              <w:rPr>
+                <w:lang w:val="en-US"/>
+              </w:rPr>
+              <w:t xml:space="preserve"> </w:t>
+            </w:r>
+            <w:r>
+              <w:rPr>
+                <w:lang w:val="en-US"/>
+              </w:rPr>
+              <w:t xml:space="preserve">The </w:t>
+            </w:r>
+            <w:r>
+              <w:rPr>
+                <w:lang w:val="en-US"/>
+              </w:rPr>
+              <w:t>user</w:t>
+            </w:r>
+            <w:r>
+              <w:rPr>
+                <w:lang w:val="en-US"/>
+              </w:rPr>
+              <w:t xml:space="preserve"> inputs the wrong format of the price</w:t>
             </w:r>
           </w:p>
           <w:p>
             <w:pPr>
-              <w:pStyle w:val="Akapitzlist"/>
-              <w:numPr>
-                <w:ilvl w:val="0"/>
-                <w:numId w:val="15"/>
-              </w:numPr>
-              <w:cnfStyle w:val="000000100000" w:firstRow="0" w:lastRow="0" w:firstColumn="0" w:lastColumn="0" w:oddVBand="0" w:evenVBand="0" w:oddHBand="1" w:evenHBand="0" w:firstRowFirstColumn="0" w:firstRowLastColumn="0" w:lastRowFirstColumn="0" w:lastRowLastColumn="0"/>
-              <w:rPr>
-                <w:lang w:val="en-US"/>
-              </w:rPr>
-            </w:pPr>
-            <w:r>
-              <w:rPr>
-                <w:lang w:val="en-US"/>
-              </w:rPr>
-              <w:t xml:space="preserve">The system displays an error message “In the release date please enter first the day, then </w:t>
-            </w:r>
-            <w:r>
-              <w:rPr>
-                <w:lang w:val="en-US"/>
-              </w:rPr>
-              <w:t xml:space="preserve">the </w:t>
-            </w:r>
-            <w:r>
-              <w:rPr>
-                <w:lang w:val="en-US"/>
-              </w:rPr>
-              <w:t xml:space="preserve">month, then </w:t>
-            </w:r>
-            <w:r>
-              <w:rPr>
-                <w:lang w:val="en-US"/>
-              </w:rPr>
-              <w:t xml:space="preserve">the </w:t>
-            </w:r>
-            <w:r>
-              <w:rPr>
-                <w:lang w:val="en-US"/>
-              </w:rPr>
-              <w:t>year”</w:t>
-            </w:r>
-          </w:p>
-          <w:p>
-            <w:pPr>
-              <w:cnfStyle w:val="000000100000" w:firstRow="0" w:lastRow="0" w:firstColumn="0" w:lastColumn="0" w:oddVBand="0" w:evenVBand="0" w:oddHBand="1" w:evenHBand="0" w:firstRowFirstColumn="0" w:firstRowLastColumn="0" w:lastRowFirstColumn="0" w:lastRowLastColumn="0"/>
-              <w:rPr>
-                <w:lang w:val="en-US"/>
-              </w:rPr>
-            </w:pPr>
-            <w:r>
-              <w:rPr>
-                <w:lang w:val="en-US"/>
-              </w:rPr>
-              <w:t>3</w:t>
-            </w:r>
-            <w:r>
-              <w:rPr>
-                <w:lang w:val="en-US"/>
-              </w:rPr>
-              <w:t xml:space="preserve">d The user inputs the release date </w:t>
-            </w:r>
-            <w:proofErr w:type="spellStart"/>
-            <w:r>
-              <w:rPr>
-                <w:lang w:val="en-US"/>
-              </w:rPr>
-              <w:t>thet</w:t>
-            </w:r>
-            <w:proofErr w:type="spellEnd"/>
-            <w:r>
-              <w:rPr>
-                <w:lang w:val="en-US"/>
-              </w:rPr>
-              <w:t xml:space="preserve"> is in the past</w:t>
-            </w:r>
-          </w:p>
-          <w:p>
-            <w:pPr>
-              <w:pStyle w:val="Akapitzlist"/>
-              <w:numPr>
-                <w:ilvl w:val="0"/>
-                <w:numId w:val="16"/>
-              </w:numPr>
-              <w:cnfStyle w:val="000000100000" w:firstRow="0" w:lastRow="0" w:firstColumn="0" w:lastColumn="0" w:oddVBand="0" w:evenVBand="0" w:oddHBand="1" w:evenHBand="0" w:firstRowFirstColumn="0" w:firstRowLastColumn="0" w:lastRowFirstColumn="0" w:lastRowLastColumn="0"/>
-              <w:rPr>
-                <w:lang w:val="en-US"/>
-              </w:rPr>
-            </w:pPr>
-            <w:r>
-              <w:rPr>
-                <w:lang w:val="en-US"/>
-              </w:rPr>
-              <w:t>The system displays an error message “The release day can’t be in the past”</w:t>
-            </w:r>
-          </w:p>
-          <w:p>
-            <w:pPr>
-              <w:cnfStyle w:val="000000100000" w:firstRow="0" w:lastRow="0" w:firstColumn="0" w:lastColumn="0" w:oddVBand="0" w:evenVBand="0" w:oddHBand="1" w:evenHBand="0" w:firstRowFirstColumn="0" w:firstRowLastColumn="0" w:lastRowFirstColumn="0" w:lastRowLastColumn="0"/>
-              <w:rPr>
-                <w:lang w:val="en-US"/>
-              </w:rPr>
-            </w:pPr>
-            <w:r>
-              <w:rPr>
-                <w:lang w:val="en-US"/>
-              </w:rPr>
-              <w:t>3</w:t>
-            </w:r>
-            <w:r>
-              <w:rPr>
-                <w:lang w:val="en-US"/>
-              </w:rPr>
-              <w:t xml:space="preserve">f The </w:t>
-            </w:r>
-            <w:r>
-              <w:rPr>
-                <w:lang w:val="en-US"/>
-              </w:rPr>
-              <w:t xml:space="preserve"> </w:t>
-            </w:r>
-            <w:r>
-              <w:rPr>
-                <w:lang w:val="en-US"/>
-              </w:rPr>
-              <w:t>user inputs the wrong format of the price</w:t>
-            </w:r>
-          </w:p>
-          <w:p>
-            <w:pPr>
-              <w:pStyle w:val="Akapitzlist"/>
+              <w:pStyle w:val="ListParagraph"/>
               <w:numPr>
                 <w:ilvl w:val="0"/>
                 <w:numId w:val="17"/>
               </w:numPr>
+              <w:spacing w:after="160" w:line="259" w:lineRule="auto"/>
               <w:cnfStyle w:val="000000100000" w:firstRow="0" w:lastRow="0" w:firstColumn="0" w:lastColumn="0" w:oddVBand="0" w:evenVBand="0" w:oddHBand="1" w:evenHBand="0" w:firstRowFirstColumn="0" w:firstRowLastColumn="0" w:lastRowFirstColumn="0" w:lastRowLastColumn="0"/>
               <w:rPr>
                 <w:lang w:val="en-US"/>
@@ -734,129 +644,13 @@
               <w:rPr>
                 <w:lang w:val="en-US"/>
               </w:rPr>
-              <w:t>The system displays an error message “The price field should be a positive number”</w:t>
-            </w:r>
-          </w:p>
-          <w:p>
-            <w:pPr>
-              <w:cnfStyle w:val="000000100000" w:firstRow="0" w:lastRow="0" w:firstColumn="0" w:lastColumn="0" w:oddVBand="0" w:evenVBand="0" w:oddHBand="1" w:evenHBand="0" w:firstRowFirstColumn="0" w:firstRowLastColumn="0" w:lastRowFirstColumn="0" w:lastRowLastColumn="0"/>
-              <w:rPr>
-                <w:lang w:val="en-US"/>
-              </w:rPr>
-            </w:pPr>
-            <w:r>
-              <w:rPr>
-                <w:lang w:val="en-US"/>
-              </w:rPr>
-              <w:t>4</w:t>
-            </w:r>
-            <w:r>
-              <w:rPr>
-                <w:lang w:val="en-US"/>
-              </w:rPr>
-              <w:t>a</w:t>
-            </w:r>
-            <w:r>
-              <w:rPr>
-                <w:lang w:val="en-US"/>
-              </w:rPr>
-              <w:t xml:space="preserve">.Movie </w:t>
-            </w:r>
-            <w:r>
-              <w:rPr>
-                <w:lang w:val="en-US"/>
-              </w:rPr>
-              <w:t xml:space="preserve">with the same </w:t>
-            </w:r>
-            <w:r>
-              <w:rPr>
-                <w:lang w:val="en-US"/>
-              </w:rPr>
-              <w:t>title is already created</w:t>
-            </w:r>
-          </w:p>
-          <w:p>
-            <w:pPr>
-              <w:pStyle w:val="Akapitzlist"/>
-              <w:numPr>
-                <w:ilvl w:val="0"/>
-                <w:numId w:val="9"/>
-              </w:numPr>
-              <w:cnfStyle w:val="000000100000" w:firstRow="0" w:lastRow="0" w:firstColumn="0" w:lastColumn="0" w:oddVBand="0" w:evenVBand="0" w:oddHBand="1" w:evenHBand="0" w:firstRowFirstColumn="0" w:firstRowLastColumn="0" w:lastRowFirstColumn="0" w:lastRowLastColumn="0"/>
-              <w:rPr>
-                <w:lang w:val="en-US"/>
-              </w:rPr>
-            </w:pPr>
-            <w:r>
-              <w:rPr>
-                <w:lang w:val="en-US"/>
-              </w:rPr>
-              <w:t xml:space="preserve">The system displays an error message </w:t>
-            </w:r>
-            <w:r>
-              <w:rPr>
-                <w:lang w:val="en-US"/>
-              </w:rPr>
-              <w:t>“You can’t create a movie with the same title”</w:t>
-            </w:r>
-          </w:p>
-          <w:p>
-            <w:pPr>
-              <w:cnfStyle w:val="000000100000" w:firstRow="0" w:lastRow="0" w:firstColumn="0" w:lastColumn="0" w:oddVBand="0" w:evenVBand="0" w:oddHBand="1" w:evenHBand="0" w:firstRowFirstColumn="0" w:firstRowLastColumn="0" w:lastRowFirstColumn="0" w:lastRowLastColumn="0"/>
-              <w:rPr>
-                <w:lang w:val="en-US"/>
-              </w:rPr>
-            </w:pPr>
-            <w:r>
-              <w:rPr>
-                <w:lang w:val="en-US"/>
-              </w:rPr>
-              <w:t>4</w:t>
-            </w:r>
-            <w:r>
-              <w:rPr>
-                <w:lang w:val="en-US"/>
-              </w:rPr>
-              <w:t>b</w:t>
-            </w:r>
-            <w:bookmarkStart w:id="0" w:name="_GoBack"/>
-            <w:bookmarkEnd w:id="0"/>
-            <w:r>
-              <w:rPr>
-                <w:lang w:val="en-US"/>
-              </w:rPr>
-              <w:t xml:space="preserve">.Movie with the same </w:t>
-            </w:r>
-            <w:r>
-              <w:rPr>
-                <w:lang w:val="en-US"/>
-              </w:rPr>
-              <w:t>description is already created</w:t>
-            </w:r>
-          </w:p>
-          <w:p>
-            <w:pPr>
-              <w:pStyle w:val="Akapitzlist"/>
-              <w:numPr>
-                <w:ilvl w:val="0"/>
-                <w:numId w:val="11"/>
-              </w:numPr>
-              <w:cnfStyle w:val="000000100000" w:firstRow="0" w:lastRow="0" w:firstColumn="0" w:lastColumn="0" w:oddVBand="0" w:evenVBand="0" w:oddHBand="1" w:evenHBand="0" w:firstRowFirstColumn="0" w:firstRowLastColumn="0" w:lastRowFirstColumn="0" w:lastRowLastColumn="0"/>
-              <w:rPr>
-                <w:lang w:val="en-US"/>
-              </w:rPr>
-            </w:pPr>
-            <w:r>
-              <w:rPr>
-                <w:lang w:val="en-US"/>
-              </w:rPr>
-              <w:t xml:space="preserve">The system displays an error message “You can’t create a movie with the same </w:t>
-            </w:r>
-            <w:r>
-              <w:rPr>
-                <w:lang w:val="en-US"/>
-              </w:rPr>
-              <w:t>description</w:t>
+              <w:t>The system displays an error message “</w:t>
+            </w:r>
+            <w:r>
+              <w:rPr>
+                <w:lang w:val="en-US"/>
+              </w:rPr>
+              <w:t>Input a price made by digits</w:t>
             </w:r>
             <w:r>
               <w:rPr>
@@ -878,19 +672,7 @@
           </w:tcPr>
           <w:p>
             <w:r>
-              <w:rPr>
-                <w:lang w:val="en-US"/>
-              </w:rPr>
-              <w:lastRenderedPageBreak/>
-              <w:t xml:space="preserve"> </w:t>
-            </w:r>
-            <w:proofErr w:type="spellStart"/>
-            <w:r>
-              <w:t>Note</w:t>
-            </w:r>
-            <w:proofErr w:type="spellEnd"/>
-            <w:r>
-              <w:t>:</w:t>
+              <w:t>Notes</w:t>
             </w:r>
           </w:p>
         </w:tc>
@@ -905,12 +687,8 @@
                 <w:lang w:val="en-US"/>
               </w:rPr>
             </w:pPr>
-            <w:r>
-              <w:rPr>
-                <w:lang w:val="en-US"/>
-              </w:rPr>
-              <w:t>Note to add exceptions for price, date and all other non-string fields</w:t>
-            </w:r>
+            <w:bookmarkStart w:id="0" w:name="_GoBack"/>
+            <w:bookmarkEnd w:id="0"/>
           </w:p>
         </w:tc>
       </w:tr>
@@ -1915,9 +1693,9 @@
   </w:abstractNum>
   <w:abstractNum w:abstractNumId="11" w15:restartNumberingAfterBreak="0">
     <w:nsid w:val="323144AE"/>
-    <w:multiLevelType w:val="hybridMultilevel"/>
-    <w:tmpl w:val="A5DC5240"/>
-    <w:lvl w:ilvl="0" w:tplc="5CDCC262">
+    <w:multiLevelType w:val="multilevel"/>
+    <w:tmpl w:val="E52668C2"/>
+    <w:lvl w:ilvl="0">
       <w:start w:val="1"/>
       <w:numFmt w:val="decimal"/>
       <w:lvlText w:val="%1."/>
@@ -1929,77 +1707,109 @@
         <w:rFonts w:hint="default"/>
       </w:rPr>
     </w:lvl>
-    <w:lvl w:ilvl="1" w:tplc="04150019" w:tentative="1">
-      <w:start w:val="1"/>
-      <w:numFmt w:val="lowerLetter"/>
-      <w:lvlText w:val="%2."/>
-      <w:lvlJc w:val="left"/>
-      <w:pPr>
-        <w:ind w:left="1476" w:hanging="360"/>
-      </w:pPr>
-    </w:lvl>
-    <w:lvl w:ilvl="2" w:tplc="0415001B" w:tentative="1">
-      <w:start w:val="1"/>
-      <w:numFmt w:val="lowerRoman"/>
-      <w:lvlText w:val="%3."/>
-      <w:lvlJc w:val="right"/>
-      <w:pPr>
-        <w:ind w:left="2196" w:hanging="180"/>
-      </w:pPr>
-    </w:lvl>
-    <w:lvl w:ilvl="3" w:tplc="0415000F" w:tentative="1">
-      <w:start w:val="1"/>
-      <w:numFmt w:val="decimal"/>
-      <w:lvlText w:val="%4."/>
-      <w:lvlJc w:val="left"/>
-      <w:pPr>
-        <w:ind w:left="2916" w:hanging="360"/>
-      </w:pPr>
-    </w:lvl>
-    <w:lvl w:ilvl="4" w:tplc="04150019" w:tentative="1">
-      <w:start w:val="1"/>
-      <w:numFmt w:val="lowerLetter"/>
-      <w:lvlText w:val="%5."/>
-      <w:lvlJc w:val="left"/>
-      <w:pPr>
-        <w:ind w:left="3636" w:hanging="360"/>
-      </w:pPr>
-    </w:lvl>
-    <w:lvl w:ilvl="5" w:tplc="0415001B" w:tentative="1">
-      <w:start w:val="1"/>
-      <w:numFmt w:val="lowerRoman"/>
-      <w:lvlText w:val="%6."/>
-      <w:lvlJc w:val="right"/>
-      <w:pPr>
-        <w:ind w:left="4356" w:hanging="180"/>
-      </w:pPr>
-    </w:lvl>
-    <w:lvl w:ilvl="6" w:tplc="0415000F" w:tentative="1">
-      <w:start w:val="1"/>
-      <w:numFmt w:val="decimal"/>
-      <w:lvlText w:val="%7."/>
-      <w:lvlJc w:val="left"/>
-      <w:pPr>
-        <w:ind w:left="5076" w:hanging="360"/>
-      </w:pPr>
-    </w:lvl>
-    <w:lvl w:ilvl="7" w:tplc="04150019" w:tentative="1">
-      <w:start w:val="1"/>
-      <w:numFmt w:val="lowerLetter"/>
-      <w:lvlText w:val="%8."/>
-      <w:lvlJc w:val="left"/>
-      <w:pPr>
-        <w:ind w:left="5796" w:hanging="360"/>
-      </w:pPr>
-    </w:lvl>
-    <w:lvl w:ilvl="8" w:tplc="0415001B" w:tentative="1">
-      <w:start w:val="1"/>
-      <w:numFmt w:val="lowerRoman"/>
-      <w:lvlText w:val="%9."/>
-      <w:lvlJc w:val="right"/>
-      <w:pPr>
-        <w:ind w:left="6516" w:hanging="180"/>
-      </w:pPr>
+    <w:lvl w:ilvl="1">
+      <w:start w:val="1"/>
+      <w:numFmt w:val="decimal"/>
+      <w:isLgl/>
+      <w:lvlText w:val="%1.%2"/>
+      <w:lvlJc w:val="left"/>
+      <w:pPr>
+        <w:ind w:left="756" w:hanging="360"/>
+      </w:pPr>
+      <w:rPr>
+        <w:rFonts w:hint="default"/>
+      </w:rPr>
+    </w:lvl>
+    <w:lvl w:ilvl="2">
+      <w:start w:val="1"/>
+      <w:numFmt w:val="decimal"/>
+      <w:isLgl/>
+      <w:lvlText w:val="%1.%2.%3"/>
+      <w:lvlJc w:val="left"/>
+      <w:pPr>
+        <w:ind w:left="1116" w:hanging="720"/>
+      </w:pPr>
+      <w:rPr>
+        <w:rFonts w:hint="default"/>
+      </w:rPr>
+    </w:lvl>
+    <w:lvl w:ilvl="3">
+      <w:start w:val="1"/>
+      <w:numFmt w:val="decimal"/>
+      <w:isLgl/>
+      <w:lvlText w:val="%1.%2.%3.%4"/>
+      <w:lvlJc w:val="left"/>
+      <w:pPr>
+        <w:ind w:left="1116" w:hanging="720"/>
+      </w:pPr>
+      <w:rPr>
+        <w:rFonts w:hint="default"/>
+      </w:rPr>
+    </w:lvl>
+    <w:lvl w:ilvl="4">
+      <w:start w:val="1"/>
+      <w:numFmt w:val="decimal"/>
+      <w:isLgl/>
+      <w:lvlText w:val="%1.%2.%3.%4.%5"/>
+      <w:lvlJc w:val="left"/>
+      <w:pPr>
+        <w:ind w:left="1476" w:hanging="1080"/>
+      </w:pPr>
+      <w:rPr>
+        <w:rFonts w:hint="default"/>
+      </w:rPr>
+    </w:lvl>
+    <w:lvl w:ilvl="5">
+      <w:start w:val="1"/>
+      <w:numFmt w:val="decimal"/>
+      <w:isLgl/>
+      <w:lvlText w:val="%1.%2.%3.%4.%5.%6"/>
+      <w:lvlJc w:val="left"/>
+      <w:pPr>
+        <w:ind w:left="1476" w:hanging="1080"/>
+      </w:pPr>
+      <w:rPr>
+        <w:rFonts w:hint="default"/>
+      </w:rPr>
+    </w:lvl>
+    <w:lvl w:ilvl="6">
+      <w:start w:val="1"/>
+      <w:numFmt w:val="decimal"/>
+      <w:isLgl/>
+      <w:lvlText w:val="%1.%2.%3.%4.%5.%6.%7"/>
+      <w:lvlJc w:val="left"/>
+      <w:pPr>
+        <w:ind w:left="1836" w:hanging="1440"/>
+      </w:pPr>
+      <w:rPr>
+        <w:rFonts w:hint="default"/>
+      </w:rPr>
+    </w:lvl>
+    <w:lvl w:ilvl="7">
+      <w:start w:val="1"/>
+      <w:numFmt w:val="decimal"/>
+      <w:isLgl/>
+      <w:lvlText w:val="%1.%2.%3.%4.%5.%6.%7.%8"/>
+      <w:lvlJc w:val="left"/>
+      <w:pPr>
+        <w:ind w:left="1836" w:hanging="1440"/>
+      </w:pPr>
+      <w:rPr>
+        <w:rFonts w:hint="default"/>
+      </w:rPr>
+    </w:lvl>
+    <w:lvl w:ilvl="8">
+      <w:start w:val="1"/>
+      <w:numFmt w:val="decimal"/>
+      <w:isLgl/>
+      <w:lvlText w:val="%1.%2.%3.%4.%5.%6.%7.%8.%9"/>
+      <w:lvlJc w:val="left"/>
+      <w:pPr>
+        <w:ind w:left="1836" w:hanging="1440"/>
+      </w:pPr>
+      <w:rPr>
+        <w:rFonts w:hint="default"/>
+      </w:rPr>
     </w:lvl>
   </w:abstractNum>
   <w:abstractNum w:abstractNumId="12" w15:restartNumberingAfterBreak="0">
@@ -2092,6 +1902,92 @@
     </w:lvl>
   </w:abstractNum>
   <w:abstractNum w:abstractNumId="13" w15:restartNumberingAfterBreak="0">
+    <w:nsid w:val="439C6C81"/>
+    <w:multiLevelType w:val="hybridMultilevel"/>
+    <w:tmpl w:val="CEF06BF2"/>
+    <w:lvl w:ilvl="0" w:tplc="0809000F">
+      <w:start w:val="1"/>
+      <w:numFmt w:val="decimal"/>
+      <w:lvlText w:val="%1."/>
+      <w:lvlJc w:val="left"/>
+      <w:pPr>
+        <w:ind w:left="720" w:hanging="360"/>
+      </w:pPr>
+    </w:lvl>
+    <w:lvl w:ilvl="1" w:tplc="08090019" w:tentative="1">
+      <w:start w:val="1"/>
+      <w:numFmt w:val="lowerLetter"/>
+      <w:lvlText w:val="%2."/>
+      <w:lvlJc w:val="left"/>
+      <w:pPr>
+        <w:ind w:left="1440" w:hanging="360"/>
+      </w:pPr>
+    </w:lvl>
+    <w:lvl w:ilvl="2" w:tplc="0809001B" w:tentative="1">
+      <w:start w:val="1"/>
+      <w:numFmt w:val="lowerRoman"/>
+      <w:lvlText w:val="%3."/>
+      <w:lvlJc w:val="right"/>
+      <w:pPr>
+        <w:ind w:left="2160" w:hanging="180"/>
+      </w:pPr>
+    </w:lvl>
+    <w:lvl w:ilvl="3" w:tplc="0809000F" w:tentative="1">
+      <w:start w:val="1"/>
+      <w:numFmt w:val="decimal"/>
+      <w:lvlText w:val="%4."/>
+      <w:lvlJc w:val="left"/>
+      <w:pPr>
+        <w:ind w:left="2880" w:hanging="360"/>
+      </w:pPr>
+    </w:lvl>
+    <w:lvl w:ilvl="4" w:tplc="08090019" w:tentative="1">
+      <w:start w:val="1"/>
+      <w:numFmt w:val="lowerLetter"/>
+      <w:lvlText w:val="%5."/>
+      <w:lvlJc w:val="left"/>
+      <w:pPr>
+        <w:ind w:left="3600" w:hanging="360"/>
+      </w:pPr>
+    </w:lvl>
+    <w:lvl w:ilvl="5" w:tplc="0809001B" w:tentative="1">
+      <w:start w:val="1"/>
+      <w:numFmt w:val="lowerRoman"/>
+      <w:lvlText w:val="%6."/>
+      <w:lvlJc w:val="right"/>
+      <w:pPr>
+        <w:ind w:left="4320" w:hanging="180"/>
+      </w:pPr>
+    </w:lvl>
+    <w:lvl w:ilvl="6" w:tplc="0809000F" w:tentative="1">
+      <w:start w:val="1"/>
+      <w:numFmt w:val="decimal"/>
+      <w:lvlText w:val="%7."/>
+      <w:lvlJc w:val="left"/>
+      <w:pPr>
+        <w:ind w:left="5040" w:hanging="360"/>
+      </w:pPr>
+    </w:lvl>
+    <w:lvl w:ilvl="7" w:tplc="08090019" w:tentative="1">
+      <w:start w:val="1"/>
+      <w:numFmt w:val="lowerLetter"/>
+      <w:lvlText w:val="%8."/>
+      <w:lvlJc w:val="left"/>
+      <w:pPr>
+        <w:ind w:left="5760" w:hanging="360"/>
+      </w:pPr>
+    </w:lvl>
+    <w:lvl w:ilvl="8" w:tplc="0809001B" w:tentative="1">
+      <w:start w:val="1"/>
+      <w:numFmt w:val="lowerRoman"/>
+      <w:lvlText w:val="%9."/>
+      <w:lvlJc w:val="right"/>
+      <w:pPr>
+        <w:ind w:left="6480" w:hanging="180"/>
+      </w:pPr>
+    </w:lvl>
+  </w:abstractNum>
+  <w:abstractNum w:abstractNumId="14" w15:restartNumberingAfterBreak="0">
     <w:nsid w:val="478A2F46"/>
     <w:multiLevelType w:val="hybridMultilevel"/>
     <w:tmpl w:val="D44E5244"/>
@@ -2180,7 +2076,7 @@
       </w:pPr>
     </w:lvl>
   </w:abstractNum>
-  <w:abstractNum w:abstractNumId="14" w15:restartNumberingAfterBreak="0">
+  <w:abstractNum w:abstractNumId="15" w15:restartNumberingAfterBreak="0">
     <w:nsid w:val="557E0A4F"/>
     <w:multiLevelType w:val="hybridMultilevel"/>
     <w:tmpl w:val="0ED0B968"/>
@@ -2269,7 +2165,7 @@
       </w:pPr>
     </w:lvl>
   </w:abstractNum>
-  <w:abstractNum w:abstractNumId="15" w15:restartNumberingAfterBreak="0">
+  <w:abstractNum w:abstractNumId="16" w15:restartNumberingAfterBreak="0">
     <w:nsid w:val="62536313"/>
     <w:multiLevelType w:val="hybridMultilevel"/>
     <w:tmpl w:val="831A07B2"/>
@@ -2358,7 +2254,7 @@
       </w:pPr>
     </w:lvl>
   </w:abstractNum>
-  <w:abstractNum w:abstractNumId="16" w15:restartNumberingAfterBreak="0">
+  <w:abstractNum w:abstractNumId="17" w15:restartNumberingAfterBreak="0">
     <w:nsid w:val="68280292"/>
     <w:multiLevelType w:val="hybridMultilevel"/>
     <w:tmpl w:val="9D402C2C"/>
@@ -2447,14 +2343,100 @@
       </w:pPr>
     </w:lvl>
   </w:abstractNum>
+  <w:abstractNum w:abstractNumId="18" w15:restartNumberingAfterBreak="0">
+    <w:nsid w:val="768F2A29"/>
+    <w:multiLevelType w:val="hybridMultilevel"/>
+    <w:tmpl w:val="CEF06BF2"/>
+    <w:lvl w:ilvl="0" w:tplc="0809000F">
+      <w:start w:val="1"/>
+      <w:numFmt w:val="decimal"/>
+      <w:lvlText w:val="%1."/>
+      <w:lvlJc w:val="left"/>
+      <w:pPr>
+        <w:ind w:left="720" w:hanging="360"/>
+      </w:pPr>
+    </w:lvl>
+    <w:lvl w:ilvl="1" w:tplc="08090019" w:tentative="1">
+      <w:start w:val="1"/>
+      <w:numFmt w:val="lowerLetter"/>
+      <w:lvlText w:val="%2."/>
+      <w:lvlJc w:val="left"/>
+      <w:pPr>
+        <w:ind w:left="1440" w:hanging="360"/>
+      </w:pPr>
+    </w:lvl>
+    <w:lvl w:ilvl="2" w:tplc="0809001B" w:tentative="1">
+      <w:start w:val="1"/>
+      <w:numFmt w:val="lowerRoman"/>
+      <w:lvlText w:val="%3."/>
+      <w:lvlJc w:val="right"/>
+      <w:pPr>
+        <w:ind w:left="2160" w:hanging="180"/>
+      </w:pPr>
+    </w:lvl>
+    <w:lvl w:ilvl="3" w:tplc="0809000F" w:tentative="1">
+      <w:start w:val="1"/>
+      <w:numFmt w:val="decimal"/>
+      <w:lvlText w:val="%4."/>
+      <w:lvlJc w:val="left"/>
+      <w:pPr>
+        <w:ind w:left="2880" w:hanging="360"/>
+      </w:pPr>
+    </w:lvl>
+    <w:lvl w:ilvl="4" w:tplc="08090019" w:tentative="1">
+      <w:start w:val="1"/>
+      <w:numFmt w:val="lowerLetter"/>
+      <w:lvlText w:val="%5."/>
+      <w:lvlJc w:val="left"/>
+      <w:pPr>
+        <w:ind w:left="3600" w:hanging="360"/>
+      </w:pPr>
+    </w:lvl>
+    <w:lvl w:ilvl="5" w:tplc="0809001B" w:tentative="1">
+      <w:start w:val="1"/>
+      <w:numFmt w:val="lowerRoman"/>
+      <w:lvlText w:val="%6."/>
+      <w:lvlJc w:val="right"/>
+      <w:pPr>
+        <w:ind w:left="4320" w:hanging="180"/>
+      </w:pPr>
+    </w:lvl>
+    <w:lvl w:ilvl="6" w:tplc="0809000F" w:tentative="1">
+      <w:start w:val="1"/>
+      <w:numFmt w:val="decimal"/>
+      <w:lvlText w:val="%7."/>
+      <w:lvlJc w:val="left"/>
+      <w:pPr>
+        <w:ind w:left="5040" w:hanging="360"/>
+      </w:pPr>
+    </w:lvl>
+    <w:lvl w:ilvl="7" w:tplc="08090019" w:tentative="1">
+      <w:start w:val="1"/>
+      <w:numFmt w:val="lowerLetter"/>
+      <w:lvlText w:val="%8."/>
+      <w:lvlJc w:val="left"/>
+      <w:pPr>
+        <w:ind w:left="5760" w:hanging="360"/>
+      </w:pPr>
+    </w:lvl>
+    <w:lvl w:ilvl="8" w:tplc="0809001B" w:tentative="1">
+      <w:start w:val="1"/>
+      <w:numFmt w:val="lowerRoman"/>
+      <w:lvlText w:val="%9."/>
+      <w:lvlJc w:val="right"/>
+      <w:pPr>
+        <w:ind w:left="6480" w:hanging="180"/>
+      </w:pPr>
+    </w:lvl>
+  </w:abstractNum>
   <w:num w:numId="1">
-    <w:abstractNumId w:val="16"/>
+    <w:abstractNumId w:val="17"/>
   </w:num>
   <w:num w:numId="2">
     <w:abstractNumId w:val="5"/>
   </w:num>
   <w:num w:numId="3">
-    <w:abstractNumId w:val="14"/>
+    <w:abstractNumId w:val="15"/>
   </w:num>
   <w:num w:numId="4">
     <w:abstractNumId w:val="8"/>
@@ -2487,16 +2469,22 @@
     <w:abstractNumId w:val="4"/>
   </w:num>
   <w:num w:numId="14">
-    <w:abstractNumId w:val="15"/>
+    <w:abstractNumId w:val="16"/>
   </w:num>
   <w:num w:numId="15">
     <w:abstractNumId w:val="2"/>
   </w:num>
   <w:num w:numId="16">
-    <w:abstractNumId w:val="13"/>
+    <w:abstractNumId w:val="14"/>
   </w:num>
   <w:num w:numId="17">
     <w:abstractNumId w:val="7"/>
+  </w:num>
+  <w:num w:numId="18">
+    <w:abstractNumId w:val="13"/>
+  </w:num>
+  <w:num w:numId="19">
+    <w:abstractNumId w:val="18"/>
   </w:num>
 </w:numbering>
 </file>
@@ -2895,7 +2883,7 @@
     <w:lsdException w:name="Hashtag" w:semiHidden="1" w:unhideWhenUsed="1"/>
     <w:lsdException w:name="Unresolved Mention" w:semiHidden="1" w:unhideWhenUsed="1"/>
   </w:latentStyles>
-  <w:style w:type="paragraph" w:default="1" w:styleId="Normalny">
+  <w:style w:type="paragraph" w:default="1" w:styleId="Normal">
     <w:name w:val="Normal"/>
     <w:qFormat/>
     <w:rsid w:val="00A702C4"/>
@@ -2903,13 +2891,13 @@
       <w:lang w:val="pl-PL"/>
     </w:rPr>
   </w:style>
-  <w:style w:type="character" w:default="1" w:styleId="Domylnaczcionkaakapitu">
+  <w:style w:type="character" w:default="1" w:styleId="DefaultParagraphFont">
     <w:name w:val="Default Paragraph Font"/>
     <w:uiPriority w:val="1"/>
     <w:semiHidden/>
     <w:unhideWhenUsed/>
   </w:style>
-  <w:style w:type="table" w:default="1" w:styleId="Standardowy">
+  <w:style w:type="table" w:default="1" w:styleId="TableNormal">
     <w:name w:val="Normal Table"/>
     <w:uiPriority w:val="99"/>
     <w:semiHidden/>
@@ -2924,15 +2912,15 @@
       </w:tblCellMar>
     </w:tblPr>
   </w:style>
-  <w:style w:type="numbering" w:default="1" w:styleId="Bezlisty">
+  <w:style w:type="numbering" w:default="1" w:styleId="NoList">
     <w:name w:val="No List"/>
     <w:uiPriority w:val="99"/>
     <w:semiHidden/>
     <w:unhideWhenUsed/>
   </w:style>
-  <w:style w:type="table" w:styleId="Zwykatabela1">
+  <w:style w:type="table" w:styleId="PlainTable1">
     <w:name w:val="Plain Table 1"/>
-    <w:basedOn w:val="Standardowy"/>
+    <w:basedOn w:val="TableNormal"/>
     <w:uiPriority w:val="41"/>
     <w:rsid w:val="00A702C4"/>
     <w:pPr>
@@ -2996,9 +2984,9 @@
       </w:tcPr>
     </w:tblStylePr>
   </w:style>
-  <w:style w:type="paragraph" w:styleId="Akapitzlist">
+  <w:style w:type="paragraph" w:styleId="ListParagraph">
     <w:name w:val="List Paragraph"/>
-    <w:basedOn w:val="Normalny"/>
+    <w:basedOn w:val="Normal"/>
     <w:uiPriority w:val="34"/>
     <w:qFormat/>
     <w:rsid w:val="00A702C4"/>

</xml_diff>